<commit_message>
Change the branch explaination
</commit_message>
<xml_diff>
--- a/GitHub Class.docx
+++ b/GitHub Class.docx
@@ -277,6 +277,26 @@
     </w:p>
     <w:p>
       <w:pPr>
+        <w:ind w:left="360"/>
+        <w:rPr>
+          <w:rFonts w:ascii="Times New Roman" w:hAnsi="Times New Roman" w:cs="Times New Roman"/>
+          <w:sz w:val="24"/>
+          <w:szCs w:val="24"/>
+        </w:rPr>
+      </w:pPr>
+      <w:r>
+        <w:rPr>
+          <w:rFonts w:ascii="Times New Roman" w:hAnsi="Times New Roman" w:cs="Times New Roman"/>
+          <w:sz w:val="24"/>
+          <w:szCs w:val="24"/>
+        </w:rPr>
+        <w:t>If you want to work one part of the entire code, you are supposed to create a separate branch for yourself or for your small group. When you follow the steps of creating a new branch (either a local branch, remote branch or both) you will have the same thing as the master branch before you start your work. Whatever you edit on your branch will not change the master branch unless owner confirms your merge request.</w:t>
+      </w:r>
+      <w:bookmarkStart w:id="0" w:name="_GoBack"/>
+      <w:bookmarkEnd w:id="0"/>
+    </w:p>
+    <w:p>
+      <w:pPr>
         <w:pStyle w:val="ListParagraph"/>
         <w:numPr>
           <w:ilvl w:val="2"/>
@@ -644,6 +664,7 @@
           <w:szCs w:val="24"/>
           <w:u w:val="single"/>
         </w:rPr>
+        <w:lastRenderedPageBreak/>
         <w:t>The branch created above is a remote branch, and it can’t be found from your local</w:t>
       </w:r>
     </w:p>
@@ -813,7 +834,6 @@
           <w:sz w:val="24"/>
           <w:szCs w:val="24"/>
         </w:rPr>
-        <w:lastRenderedPageBreak/>
         <w:t>If you want to create a new branch, follow the above steps to do so.</w:t>
       </w:r>
     </w:p>
@@ -1401,7 +1421,6 @@
           <w:sz w:val="24"/>
           <w:szCs w:val="24"/>
         </w:rPr>
-        <w:lastRenderedPageBreak/>
         <w:t xml:space="preserve">Open </w:t>
       </w:r>
       <w:r>
@@ -1601,16 +1620,7 @@
           <w:sz w:val="24"/>
           <w:szCs w:val="24"/>
         </w:rPr>
-        <w:t xml:space="preserve">Create a </w:t>
-      </w:r>
-      <w:r>
-        <w:rPr>
-          <w:rFonts w:ascii="Times New Roman" w:hAnsi="Times New Roman" w:cs="Times New Roman"/>
-          <w:b/>
-          <w:sz w:val="24"/>
-          <w:szCs w:val="24"/>
-        </w:rPr>
-        <w:t>branch</w:t>
+        <w:t>Create a branch</w:t>
       </w:r>
     </w:p>
     <w:p>
@@ -1965,8 +1975,6 @@
         </w:rPr>
         <w:t>d &lt;branch&gt;</w:t>
       </w:r>
-      <w:bookmarkStart w:id="0" w:name="_GoBack"/>
-      <w:bookmarkEnd w:id="0"/>
     </w:p>
     <w:p>
       <w:pPr>
@@ -2436,6 +2444,7 @@
           <w:sz w:val="24"/>
           <w:szCs w:val="24"/>
         </w:rPr>
+        <w:lastRenderedPageBreak/>
         <w:t>Owner of this repository has the right to confirm your request</w:t>
       </w:r>
     </w:p>

</xml_diff>

<commit_message>
I just make a test
</commit_message>
<xml_diff>
--- a/GitHub Class.docx
+++ b/GitHub Class.docx
@@ -46,7 +46,82 @@
           <w:sz w:val="24"/>
           <w:szCs w:val="24"/>
         </w:rPr>
-        <w:t xml:space="preserve"> is a tool for tracking the files’ changes and working together on the same file within a group. We will use </w:t>
+        <w:t xml:space="preserve"> is a tool for tracking the files’ changes and working together on the same file </w:t>
+      </w:r>
+      <w:r>
+        <w:rPr>
+          <w:rFonts w:ascii="Times New Roman" w:hAnsi="Times New Roman" w:cs="Times New Roman"/>
+          <w:sz w:val="24"/>
+          <w:szCs w:val="24"/>
+        </w:rPr>
+        <w:t>within a group. We will use GitH</w:t>
+      </w:r>
+      <w:r>
+        <w:rPr>
+          <w:rFonts w:ascii="Times New Roman" w:hAnsi="Times New Roman" w:cs="Times New Roman"/>
+          <w:sz w:val="24"/>
+          <w:szCs w:val="24"/>
+        </w:rPr>
+        <w:t xml:space="preserve">ub for now and for the </w:t>
+      </w:r>
+      <w:proofErr w:type="gramStart"/>
+      <w:r>
+        <w:rPr>
+          <w:rFonts w:ascii="Times New Roman" w:hAnsi="Times New Roman" w:cs="Times New Roman"/>
+          <w:sz w:val="24"/>
+          <w:szCs w:val="24"/>
+        </w:rPr>
+        <w:t>future  projects</w:t>
+      </w:r>
+      <w:proofErr w:type="gramEnd"/>
+      <w:r>
+        <w:rPr>
+          <w:rFonts w:ascii="Times New Roman" w:hAnsi="Times New Roman" w:cs="Times New Roman"/>
+          <w:sz w:val="24"/>
+          <w:szCs w:val="24"/>
+        </w:rPr>
+        <w:t>.</w:t>
+      </w:r>
+    </w:p>
+    <w:p>
+      <w:pPr>
+        <w:rPr>
+          <w:rFonts w:ascii="Times New Roman" w:hAnsi="Times New Roman" w:cs="Times New Roman"/>
+          <w:sz w:val="24"/>
+          <w:szCs w:val="24"/>
+        </w:rPr>
+      </w:pPr>
+      <w:r>
+        <w:rPr>
+          <w:rFonts w:ascii="Times New Roman" w:hAnsi="Times New Roman" w:cs="Times New Roman"/>
+          <w:sz w:val="24"/>
+          <w:szCs w:val="24"/>
+        </w:rPr>
+        <w:t>There are two ways to use GitHub, one is use the GitHub Desktop and GitHub Page; another way, a simpler way is using command line.</w:t>
+      </w:r>
+      <w:r>
+        <w:rPr>
+          <w:rFonts w:ascii="Times New Roman" w:hAnsi="Times New Roman" w:cs="Times New Roman"/>
+          <w:sz w:val="24"/>
+          <w:szCs w:val="24"/>
+        </w:rPr>
+        <w:t xml:space="preserve"> By using the GitHub Desktop Application, we can achieve about 8</w:t>
+      </w:r>
+      <w:r>
+        <w:rPr>
+          <w:rFonts w:ascii="Times New Roman" w:hAnsi="Times New Roman" w:cs="Times New Roman"/>
+          <w:sz w:val="24"/>
+          <w:szCs w:val="24"/>
+        </w:rPr>
+        <w:t>0% of the total features of GitH</w:t>
+      </w:r>
+      <w:r>
+        <w:rPr>
+          <w:rFonts w:ascii="Times New Roman" w:hAnsi="Times New Roman" w:cs="Times New Roman"/>
+          <w:sz w:val="24"/>
+          <w:szCs w:val="24"/>
+        </w:rPr>
+        <w:t xml:space="preserve">ub or </w:t>
       </w:r>
       <w:proofErr w:type="spellStart"/>
       <w:r>
@@ -55,7 +130,7 @@
           <w:sz w:val="24"/>
           <w:szCs w:val="24"/>
         </w:rPr>
-        <w:t>Github</w:t>
+        <w:t>Git</w:t>
       </w:r>
       <w:proofErr w:type="spellEnd"/>
       <w:r>
@@ -64,7 +139,7 @@
           <w:sz w:val="24"/>
           <w:szCs w:val="24"/>
         </w:rPr>
-        <w:t xml:space="preserve"> for now and for the </w:t>
+        <w:t xml:space="preserve">. If you want to learn how to use command line to do the following thing or you want to transfer your files between repositories, you can either search them or ask me. Or you meet some problems cannot be solved by the </w:t>
       </w:r>
       <w:proofErr w:type="gramStart"/>
       <w:r>
@@ -73,7 +148,17 @@
           <w:sz w:val="24"/>
           <w:szCs w:val="24"/>
         </w:rPr>
-        <w:t>future  projects</w:t>
+        <w:t>GU</w:t>
+      </w:r>
+      <w:bookmarkStart w:id="0" w:name="_GoBack"/>
+      <w:bookmarkEnd w:id="0"/>
+      <w:r>
+        <w:rPr>
+          <w:rFonts w:ascii="Times New Roman" w:hAnsi="Times New Roman" w:cs="Times New Roman"/>
+          <w:sz w:val="24"/>
+          <w:szCs w:val="24"/>
+        </w:rPr>
+        <w:t>I,</w:t>
       </w:r>
       <w:proofErr w:type="gramEnd"/>
       <w:r>
@@ -82,32 +167,7 @@
           <w:sz w:val="24"/>
           <w:szCs w:val="24"/>
         </w:rPr>
-        <w:t>.</w:t>
-      </w:r>
-    </w:p>
-    <w:p>
-      <w:pPr>
-        <w:rPr>
-          <w:rFonts w:ascii="Times New Roman" w:hAnsi="Times New Roman" w:cs="Times New Roman"/>
-          <w:sz w:val="24"/>
-          <w:szCs w:val="24"/>
-        </w:rPr>
-      </w:pPr>
-      <w:r>
-        <w:rPr>
-          <w:rFonts w:ascii="Times New Roman" w:hAnsi="Times New Roman" w:cs="Times New Roman"/>
-          <w:sz w:val="24"/>
-          <w:szCs w:val="24"/>
-        </w:rPr>
-        <w:t>There are two ways to use GitHub, one is use the GitHub Desktop and GitHub Page; another way, a simpler way is using command line.</w:t>
-      </w:r>
-      <w:r>
-        <w:rPr>
-          <w:rFonts w:ascii="Times New Roman" w:hAnsi="Times New Roman" w:cs="Times New Roman"/>
-          <w:sz w:val="24"/>
-          <w:szCs w:val="24"/>
-        </w:rPr>
-        <w:t xml:space="preserve"> By using the GitHub Desktop Application, we can achieve about 80% of the total features of </w:t>
+        <w:t xml:space="preserve"> you can learn how to use command line via reading </w:t>
       </w:r>
       <w:proofErr w:type="spellStart"/>
       <w:r>
@@ -116,7 +176,7 @@
           <w:sz w:val="24"/>
           <w:szCs w:val="24"/>
         </w:rPr>
-        <w:t>Github</w:t>
+        <w:t>Git</w:t>
       </w:r>
       <w:proofErr w:type="spellEnd"/>
       <w:r>
@@ -125,25 +185,7 @@
           <w:sz w:val="24"/>
           <w:szCs w:val="24"/>
         </w:rPr>
-        <w:t xml:space="preserve"> or </w:t>
-      </w:r>
-      <w:proofErr w:type="spellStart"/>
-      <w:r>
-        <w:rPr>
-          <w:rFonts w:ascii="Times New Roman" w:hAnsi="Times New Roman" w:cs="Times New Roman"/>
-          <w:sz w:val="24"/>
-          <w:szCs w:val="24"/>
-        </w:rPr>
-        <w:t>Git</w:t>
-      </w:r>
-      <w:proofErr w:type="spellEnd"/>
-      <w:r>
-        <w:rPr>
-          <w:rFonts w:ascii="Times New Roman" w:hAnsi="Times New Roman" w:cs="Times New Roman"/>
-          <w:sz w:val="24"/>
-          <w:szCs w:val="24"/>
-        </w:rPr>
-        <w:t xml:space="preserve">. If you want to learn how to use command line to do the following thing or you want to transfer your files between repositories, you can either search them or ask me. Or you meet some problems cannot be solved by the </w:t>
+        <w:t xml:space="preserve"> Pro. I have </w:t>
       </w:r>
       <w:proofErr w:type="gramStart"/>
       <w:r>
@@ -152,7 +194,7 @@
           <w:sz w:val="24"/>
           <w:szCs w:val="24"/>
         </w:rPr>
-        <w:t>GUI,</w:t>
+        <w:t>include</w:t>
       </w:r>
       <w:proofErr w:type="gramEnd"/>
       <w:r>
@@ -161,42 +203,6 @@
           <w:sz w:val="24"/>
           <w:szCs w:val="24"/>
         </w:rPr>
-        <w:t xml:space="preserve"> you can learn how to use command line via reading </w:t>
-      </w:r>
-      <w:proofErr w:type="spellStart"/>
-      <w:r>
-        <w:rPr>
-          <w:rFonts w:ascii="Times New Roman" w:hAnsi="Times New Roman" w:cs="Times New Roman"/>
-          <w:sz w:val="24"/>
-          <w:szCs w:val="24"/>
-        </w:rPr>
-        <w:t>Git</w:t>
-      </w:r>
-      <w:proofErr w:type="spellEnd"/>
-      <w:r>
-        <w:rPr>
-          <w:rFonts w:ascii="Times New Roman" w:hAnsi="Times New Roman" w:cs="Times New Roman"/>
-          <w:sz w:val="24"/>
-          <w:szCs w:val="24"/>
-        </w:rPr>
-        <w:t xml:space="preserve"> Pro. I have </w:t>
-      </w:r>
-      <w:proofErr w:type="gramStart"/>
-      <w:r>
-        <w:rPr>
-          <w:rFonts w:ascii="Times New Roman" w:hAnsi="Times New Roman" w:cs="Times New Roman"/>
-          <w:sz w:val="24"/>
-          <w:szCs w:val="24"/>
-        </w:rPr>
-        <w:t>include</w:t>
-      </w:r>
-      <w:proofErr w:type="gramEnd"/>
-      <w:r>
-        <w:rPr>
-          <w:rFonts w:ascii="Times New Roman" w:hAnsi="Times New Roman" w:cs="Times New Roman"/>
-          <w:sz w:val="24"/>
-          <w:szCs w:val="24"/>
-        </w:rPr>
         <w:t xml:space="preserve"> that book in our Repository.</w:t>
       </w:r>
     </w:p>
@@ -274,6 +280,26 @@
           <w:szCs w:val="24"/>
         </w:rPr>
         <w:t xml:space="preserve"> the contents with underline refer to the GitHub Page; otherwise refer to GitHub Desktop Application</w:t>
+      </w:r>
+    </w:p>
+    <w:p>
+      <w:pPr>
+        <w:jc w:val="center"/>
+        <w:rPr>
+          <w:rFonts w:ascii="Times New Roman" w:hAnsi="Times New Roman" w:cs="Times New Roman"/>
+          <w:b/>
+          <w:sz w:val="36"/>
+          <w:szCs w:val="36"/>
+        </w:rPr>
+      </w:pPr>
+      <w:r>
+        <w:rPr>
+          <w:rFonts w:ascii="Times New Roman" w:hAnsi="Times New Roman" w:cs="Times New Roman"/>
+          <w:b/>
+          <w:sz w:val="36"/>
+          <w:szCs w:val="36"/>
+        </w:rPr>
+        <w:t>GitHub Desktop</w:t>
       </w:r>
     </w:p>
     <w:p>
@@ -647,6 +673,7 @@
           <w:sz w:val="24"/>
           <w:szCs w:val="24"/>
         </w:rPr>
+        <w:lastRenderedPageBreak/>
         <w:t xml:space="preserve">All branches will have remote one and local. The remote branch will be stored at </w:t>
       </w:r>
       <w:proofErr w:type="spellStart"/>
@@ -739,7 +766,6 @@
           <w:sz w:val="24"/>
           <w:szCs w:val="24"/>
         </w:rPr>
-        <w:lastRenderedPageBreak/>
         <w:t>It’s the initial branch when you create a new repository.</w:t>
       </w:r>
       <w:r>
@@ -1509,6 +1535,7 @@
           <w:sz w:val="24"/>
           <w:szCs w:val="24"/>
         </w:rPr>
+        <w:lastRenderedPageBreak/>
         <w:t>If you want to create a new branch, follow the above steps to do so.</w:t>
       </w:r>
     </w:p>
@@ -1634,7 +1661,6 @@
           <w:sz w:val="24"/>
           <w:szCs w:val="24"/>
         </w:rPr>
-        <w:lastRenderedPageBreak/>
         <w:t>Push</w:t>
       </w:r>
     </w:p>
@@ -2186,32 +2212,24 @@
     </w:p>
     <w:p>
       <w:pPr>
-        <w:rPr>
-          <w:rFonts w:ascii="Times New Roman" w:hAnsi="Times New Roman" w:cs="Times New Roman"/>
-          <w:sz w:val="24"/>
-          <w:szCs w:val="24"/>
-        </w:rPr>
-      </w:pPr>
-    </w:p>
-    <w:p>
-      <w:pPr>
-        <w:rPr>
-          <w:rFonts w:ascii="Times New Roman" w:hAnsi="Times New Roman" w:cs="Times New Roman"/>
-          <w:sz w:val="24"/>
-          <w:szCs w:val="24"/>
-        </w:rPr>
-      </w:pPr>
-    </w:p>
-    <w:p>
-      <w:pPr>
-        <w:rPr>
-          <w:rFonts w:ascii="Times New Roman" w:hAnsi="Times New Roman" w:cs="Times New Roman"/>
-          <w:sz w:val="24"/>
-          <w:szCs w:val="24"/>
-        </w:rPr>
-      </w:pPr>
-      <w:bookmarkStart w:id="0" w:name="_GoBack"/>
-      <w:bookmarkEnd w:id="0"/>
+        <w:jc w:val="center"/>
+        <w:rPr>
+          <w:rFonts w:ascii="Times New Roman" w:hAnsi="Times New Roman" w:cs="Times New Roman"/>
+          <w:b/>
+          <w:sz w:val="36"/>
+          <w:szCs w:val="36"/>
+        </w:rPr>
+      </w:pPr>
+      <w:r>
+        <w:rPr>
+          <w:rFonts w:ascii="Times New Roman" w:hAnsi="Times New Roman" w:cs="Times New Roman"/>
+          <w:b/>
+          <w:sz w:val="36"/>
+          <w:szCs w:val="36"/>
+        </w:rPr>
+        <w:lastRenderedPageBreak/>
+        <w:t>Command Line (Not Finished Yet)</w:t>
+      </w:r>
     </w:p>
     <w:p>
       <w:pPr>
@@ -2233,7 +2251,6 @@
           <w:sz w:val="24"/>
           <w:szCs w:val="24"/>
         </w:rPr>
-        <w:lastRenderedPageBreak/>
         <w:t xml:space="preserve">Open </w:t>
       </w:r>
       <w:r>
@@ -2656,7 +2673,6 @@
     </w:p>
     <w:p>
       <w:pPr>
-        <w:pStyle w:val="ListParagraph"/>
         <w:ind w:left="360"/>
         <w:rPr>
           <w:rFonts w:ascii="Times New Roman" w:hAnsi="Times New Roman" w:cs="Times New Roman"/>
@@ -2682,6 +2698,45 @@
           <w:sz w:val="24"/>
           <w:szCs w:val="24"/>
         </w:rPr>
+        <w:t xml:space="preserve"> </w:t>
+      </w:r>
+      <w:r>
+        <w:rPr>
+          <w:rFonts w:ascii="Times New Roman" w:hAnsi="Times New Roman" w:cs="Times New Roman"/>
+          <w:sz w:val="24"/>
+          <w:szCs w:val="24"/>
+        </w:rPr>
+        <w:t>fetch</w:t>
+      </w:r>
+    </w:p>
+    <w:p>
+      <w:pPr>
+        <w:pStyle w:val="ListParagraph"/>
+        <w:ind w:left="360"/>
+        <w:rPr>
+          <w:rFonts w:ascii="Times New Roman" w:hAnsi="Times New Roman" w:cs="Times New Roman"/>
+          <w:sz w:val="24"/>
+          <w:szCs w:val="24"/>
+        </w:rPr>
+      </w:pPr>
+      <w:proofErr w:type="spellStart"/>
+      <w:proofErr w:type="gramStart"/>
+      <w:r>
+        <w:rPr>
+          <w:rFonts w:ascii="Times New Roman" w:hAnsi="Times New Roman" w:cs="Times New Roman"/>
+          <w:sz w:val="24"/>
+          <w:szCs w:val="24"/>
+        </w:rPr>
+        <w:t>git</w:t>
+      </w:r>
+      <w:proofErr w:type="spellEnd"/>
+      <w:proofErr w:type="gramEnd"/>
+      <w:r>
+        <w:rPr>
+          <w:rFonts w:ascii="Times New Roman" w:hAnsi="Times New Roman" w:cs="Times New Roman"/>
+          <w:sz w:val="24"/>
+          <w:szCs w:val="24"/>
+        </w:rPr>
         <w:t xml:space="preserve"> checkout –b &lt;</w:t>
       </w:r>
       <w:proofErr w:type="spellStart"/>
@@ -3246,6 +3301,7 @@
           <w:szCs w:val="24"/>
           <w:u w:val="single"/>
         </w:rPr>
+        <w:lastRenderedPageBreak/>
         <w:t>Base: master,  compare: Your Branch</w:t>
       </w:r>
     </w:p>

</xml_diff>